<commit_message>
Algumas alterações nos diagramas
</commit_message>
<xml_diff>
--- a/Requisitos/CSU05 – Contatar Administrador.docx
+++ b/Requisitos/CSU05 – Contatar Administrador.docx
@@ -128,12 +128,6 @@
             <w:insideV w:val="single" w:color="auto" w:sz="4" w:space="0"/>
           </w:tblBorders>
           <w:tblLayout w:type="fixed"/>
-          <w:tblCellMar>
-            <w:top w:w="0" w:type="dxa"/>
-            <w:left w:w="108" w:type="dxa"/>
-            <w:bottom w:w="0" w:type="dxa"/>
-            <w:right w:w="108" w:type="dxa"/>
-          </w:tblCellMar>
         </w:tblPrEx>
         <w:tc>
           <w:tcPr>
@@ -493,7 +487,7 @@
                 <w:vertAlign w:val="baseline"/>
                 <w:lang w:val="pt-BR"/>
               </w:rPr>
-              <w:t>2- Sistema seleciona usuário para página de suporte de acordo com a opção escolhida</w:t>
+              <w:t>2- Sistema redireciona usuário para página de suporte de acordo com a opção escolhida</w:t>
             </w:r>
           </w:p>
         </w:tc>
@@ -727,17 +721,10 @@
                 <w:vertAlign w:val="baseline"/>
                 <w:lang w:val="pt-BR"/>
               </w:rPr>
-              <w:t>8- Sistema não consegue enviar mensagem e exibe uma</w:t>
+              <w:t>8- Sistema não consegue enviar mensagem e exibe uma de erro.</w:t>
             </w:r>
             <w:bookmarkStart w:id="0" w:name="_GoBack"/>
             <w:bookmarkEnd w:id="0"/>
-            <w:r>
-              <w:rPr>
-                <w:vertAlign w:val="baseline"/>
-                <w:lang w:val="pt-BR"/>
-              </w:rPr>
-              <w:t xml:space="preserve"> de erro. </w:t>
-            </w:r>
           </w:p>
         </w:tc>
       </w:tr>

</xml_diff>